<commit_message>
Changed small things in prototype and updated the playtesting reports document to include notes from 3 new playtests.
</commit_message>
<xml_diff>
--- a/Shared Files/SWOLE Team 6 Playtesting Reports.docx
+++ b/Shared Files/SWOLE Team 6 Playtesting Reports.docx
@@ -2170,6 +2170,1556 @@
           <w:sz w:val="20"/>
         </w:rPr>
         <w:t xml:space="preserve"> and just be used to get out of an attack right on top of you.”</w:t>
+      </w:r>
+    </w:p>
+    <w:p>
+      <w:pPr>
+        <w:rPr>
+          <w:sz w:val="20"/>
+        </w:rPr>
+      </w:pPr>
+      <w:r>
+        <w:rPr>
+          <w:sz w:val="20"/>
+        </w:rPr>
+        <w:br w:type="page"/>
+      </w:r>
+    </w:p>
+    <w:p>
+      <w:pPr>
+        <w:spacing w:after="0" w:line="240" w:lineRule="auto"/>
+        <w:rPr>
+          <w:sz w:val="20"/>
+        </w:rPr>
+      </w:pPr>
+      <w:r>
+        <w:rPr>
+          <w:b/>
+          <w:sz w:val="20"/>
+          <w:u w:val="single"/>
+        </w:rPr>
+        <w:lastRenderedPageBreak/>
+        <w:t>Test 4</w:t>
+      </w:r>
+      <w:r>
+        <w:rPr>
+          <w:sz w:val="20"/>
+        </w:rPr>
+        <w:t xml:space="preserve">, </w:t>
+      </w:r>
+      <w:r>
+        <w:rPr>
+          <w:sz w:val="20"/>
+        </w:rPr>
+        <w:t>10/13/15, Joel [last name missing]</w:t>
+      </w:r>
+    </w:p>
+    <w:p>
+      <w:pPr>
+        <w:pStyle w:val="ListParagraph"/>
+        <w:numPr>
+          <w:ilvl w:val="0"/>
+          <w:numId w:val="8"/>
+        </w:numPr>
+        <w:spacing w:after="0" w:line="240" w:lineRule="auto"/>
+        <w:rPr>
+          <w:sz w:val="20"/>
+        </w:rPr>
+      </w:pPr>
+      <w:r>
+        <w:rPr>
+          <w:sz w:val="20"/>
+        </w:rPr>
+        <w:t>Highly confused by the level powers on the power select screen</w:t>
+      </w:r>
+    </w:p>
+    <w:p>
+      <w:pPr>
+        <w:pStyle w:val="ListParagraph"/>
+        <w:numPr>
+          <w:ilvl w:val="0"/>
+          <w:numId w:val="8"/>
+        </w:numPr>
+        <w:spacing w:after="0" w:line="240" w:lineRule="auto"/>
+        <w:rPr>
+          <w:sz w:val="20"/>
+        </w:rPr>
+      </w:pPr>
+      <w:r>
+        <w:rPr>
+          <w:sz w:val="20"/>
+        </w:rPr>
+        <w:t>Took Joel a while to find the “Start Level” button on the power select screen. Might need to make it stand out more.</w:t>
+      </w:r>
+    </w:p>
+    <w:p>
+      <w:pPr>
+        <w:pStyle w:val="ListParagraph"/>
+        <w:numPr>
+          <w:ilvl w:val="0"/>
+          <w:numId w:val="8"/>
+        </w:numPr>
+        <w:spacing w:after="0" w:line="240" w:lineRule="auto"/>
+        <w:rPr>
+          <w:sz w:val="20"/>
+        </w:rPr>
+      </w:pPr>
+      <w:r>
+        <w:rPr>
+          <w:sz w:val="20"/>
+        </w:rPr>
+        <w:t>Took a bit to discover the slash mechanic, but once he found it, he immediately discovered the ability to fly.</w:t>
+      </w:r>
+    </w:p>
+    <w:p>
+      <w:pPr>
+        <w:pStyle w:val="ListParagraph"/>
+        <w:numPr>
+          <w:ilvl w:val="0"/>
+          <w:numId w:val="8"/>
+        </w:numPr>
+        <w:spacing w:after="0" w:line="240" w:lineRule="auto"/>
+        <w:rPr>
+          <w:sz w:val="20"/>
+        </w:rPr>
+      </w:pPr>
+      <w:r>
+        <w:rPr>
+          <w:sz w:val="20"/>
+        </w:rPr>
+        <w:t xml:space="preserve">Joel immediately fell out of the level and can’t find the </w:t>
+      </w:r>
+      <w:r>
+        <w:rPr>
+          <w:sz w:val="20"/>
+        </w:rPr>
+        <w:t>map. I had to restart the game because the “Restart Level” button doesn’t work yet.</w:t>
+      </w:r>
+    </w:p>
+    <w:p>
+      <w:pPr>
+        <w:pStyle w:val="ListParagraph"/>
+        <w:numPr>
+          <w:ilvl w:val="0"/>
+          <w:numId w:val="8"/>
+        </w:numPr>
+        <w:spacing w:after="0" w:line="240" w:lineRule="auto"/>
+        <w:rPr>
+          <w:sz w:val="20"/>
+        </w:rPr>
+      </w:pPr>
+      <w:r>
+        <w:rPr>
+          <w:sz w:val="20"/>
+        </w:rPr>
+        <w:t>“How do I get energy?” When Joel asked this, he was only dashing around the level and not attacking the enemies at all.</w:t>
+      </w:r>
+    </w:p>
+    <w:p>
+      <w:pPr>
+        <w:pStyle w:val="ListParagraph"/>
+        <w:numPr>
+          <w:ilvl w:val="0"/>
+          <w:numId w:val="8"/>
+        </w:numPr>
+        <w:spacing w:after="0" w:line="240" w:lineRule="auto"/>
+        <w:rPr>
+          <w:sz w:val="20"/>
+        </w:rPr>
+      </w:pPr>
+      <w:r>
+        <w:rPr>
+          <w:sz w:val="20"/>
+        </w:rPr>
+        <w:t>After moving around for a while, Joel finally started attacking enemies. He started out using the slash attack, but he kept falling off of platforms, so he quickly changed to attacking with the basic attack.</w:t>
+      </w:r>
+    </w:p>
+    <w:p>
+      <w:pPr>
+        <w:pStyle w:val="ListParagraph"/>
+        <w:numPr>
+          <w:ilvl w:val="0"/>
+          <w:numId w:val="8"/>
+        </w:numPr>
+        <w:spacing w:after="0" w:line="240" w:lineRule="auto"/>
+        <w:rPr>
+          <w:sz w:val="20"/>
+        </w:rPr>
+      </w:pPr>
+      <w:r>
+        <w:rPr>
+          <w:sz w:val="20"/>
+        </w:rPr>
+        <w:t>“There aren’t enough enemies around to do anything.” At this point, Joel had found and killed all of the enemies in the level, but since we didn’t have transitions to different levels, the game was pretty much stuck.</w:t>
+      </w:r>
+    </w:p>
+    <w:p>
+      <w:pPr>
+        <w:pStyle w:val="ListParagraph"/>
+        <w:numPr>
+          <w:ilvl w:val="0"/>
+          <w:numId w:val="8"/>
+        </w:numPr>
+        <w:spacing w:after="0" w:line="240" w:lineRule="auto"/>
+        <w:rPr>
+          <w:sz w:val="20"/>
+        </w:rPr>
+      </w:pPr>
+      <w:r>
+        <w:rPr>
+          <w:sz w:val="20"/>
+        </w:rPr>
+        <w:t xml:space="preserve">Ended the playtest quickly, since players physically can’t finish levels and we’re not done implementing changes/fixes that we learned from previous playtests. This one was just rushed </w:t>
+      </w:r>
+      <w:r>
+        <w:rPr>
+          <w:sz w:val="20"/>
+        </w:rPr>
+        <w:t xml:space="preserve">because Nolan wanted </w:t>
+      </w:r>
+      <w:proofErr w:type="spellStart"/>
+      <w:r>
+        <w:rPr>
+          <w:sz w:val="20"/>
+        </w:rPr>
+        <w:t>playtesters</w:t>
+      </w:r>
+      <w:proofErr w:type="spellEnd"/>
+      <w:r>
+        <w:rPr>
+          <w:sz w:val="20"/>
+        </w:rPr>
+        <w:t xml:space="preserve"> in Playtest Club to have something to do.</w:t>
+      </w:r>
+    </w:p>
+    <w:p>
+      <w:pPr>
+        <w:spacing w:after="0" w:line="240" w:lineRule="auto"/>
+        <w:rPr>
+          <w:sz w:val="20"/>
+        </w:rPr>
+      </w:pPr>
+    </w:p>
+    <w:p>
+      <w:pPr>
+        <w:spacing w:after="0" w:line="240" w:lineRule="auto"/>
+        <w:rPr>
+          <w:sz w:val="20"/>
+        </w:rPr>
+      </w:pPr>
+      <w:r>
+        <w:rPr>
+          <w:sz w:val="20"/>
+        </w:rPr>
+        <w:t>Thoughts on Slash Mechanic:</w:t>
+      </w:r>
+    </w:p>
+    <w:p>
+      <w:pPr>
+        <w:pStyle w:val="ListParagraph"/>
+        <w:numPr>
+          <w:ilvl w:val="0"/>
+          <w:numId w:val="10"/>
+        </w:numPr>
+        <w:spacing w:after="0" w:line="240" w:lineRule="auto"/>
+        <w:rPr>
+          <w:sz w:val="20"/>
+        </w:rPr>
+      </w:pPr>
+      <w:r>
+        <w:rPr>
+          <w:sz w:val="20"/>
+        </w:rPr>
+        <w:t>“The basic click attack just felt like I was firing a laser, not slashing at all</w:t>
+      </w:r>
+      <w:r>
+        <w:rPr>
+          <w:sz w:val="20"/>
+        </w:rPr>
+        <w:t>.</w:t>
+      </w:r>
+      <w:r>
+        <w:rPr>
+          <w:sz w:val="20"/>
+        </w:rPr>
+        <w:t>”</w:t>
+      </w:r>
+    </w:p>
+    <w:p>
+      <w:pPr>
+        <w:pStyle w:val="ListParagraph"/>
+        <w:numPr>
+          <w:ilvl w:val="0"/>
+          <w:numId w:val="10"/>
+        </w:numPr>
+        <w:spacing w:after="0" w:line="240" w:lineRule="auto"/>
+        <w:rPr>
+          <w:sz w:val="20"/>
+        </w:rPr>
+      </w:pPr>
+      <w:r>
+        <w:rPr>
+          <w:sz w:val="20"/>
+        </w:rPr>
+        <w:t>“Click and drag mechanic shot me off in a general direction without control, so I just used the laser attack.”</w:t>
+      </w:r>
+    </w:p>
+    <w:p>
+      <w:pPr>
+        <w:spacing w:after="0" w:line="240" w:lineRule="auto"/>
+        <w:rPr>
+          <w:sz w:val="20"/>
+        </w:rPr>
+      </w:pPr>
+    </w:p>
+    <w:p>
+      <w:pPr>
+        <w:spacing w:after="0" w:line="240" w:lineRule="auto"/>
+        <w:rPr>
+          <w:sz w:val="20"/>
+        </w:rPr>
+      </w:pPr>
+      <w:r>
+        <w:rPr>
+          <w:sz w:val="20"/>
+        </w:rPr>
+        <w:t>Conclusions and Actions to Take:</w:t>
+      </w:r>
+    </w:p>
+    <w:p>
+      <w:pPr>
+        <w:pStyle w:val="ListParagraph"/>
+        <w:numPr>
+          <w:ilvl w:val="0"/>
+          <w:numId w:val="10"/>
+        </w:numPr>
+        <w:spacing w:after="0" w:line="240" w:lineRule="auto"/>
+        <w:rPr>
+          <w:sz w:val="20"/>
+        </w:rPr>
+      </w:pPr>
+      <w:r>
+        <w:rPr>
+          <w:sz w:val="20"/>
+        </w:rPr>
+        <w:t>Add kill boxes to the outside of the level to prevent players from falling out and not being able to get back.</w:t>
+      </w:r>
+    </w:p>
+    <w:p>
+      <w:pPr>
+        <w:pStyle w:val="ListParagraph"/>
+        <w:numPr>
+          <w:ilvl w:val="0"/>
+          <w:numId w:val="10"/>
+        </w:numPr>
+        <w:spacing w:after="0" w:line="240" w:lineRule="auto"/>
+        <w:rPr>
+          <w:sz w:val="20"/>
+        </w:rPr>
+      </w:pPr>
+      <w:r>
+        <w:rPr>
+          <w:sz w:val="20"/>
+        </w:rPr>
+        <w:t>Have a “Reset Level” button in the options screen for faster resets.</w:t>
+      </w:r>
+    </w:p>
+    <w:p>
+      <w:pPr>
+        <w:pStyle w:val="ListParagraph"/>
+        <w:numPr>
+          <w:ilvl w:val="0"/>
+          <w:numId w:val="10"/>
+        </w:numPr>
+        <w:spacing w:after="0" w:line="240" w:lineRule="auto"/>
+        <w:rPr>
+          <w:sz w:val="20"/>
+        </w:rPr>
+      </w:pPr>
+      <w:r>
+        <w:rPr>
+          <w:sz w:val="20"/>
+        </w:rPr>
+        <w:t>Make enemies do something so they’re not just sitting there.</w:t>
+      </w:r>
+    </w:p>
+    <w:p>
+      <w:pPr>
+        <w:pStyle w:val="ListParagraph"/>
+        <w:numPr>
+          <w:ilvl w:val="0"/>
+          <w:numId w:val="10"/>
+        </w:numPr>
+        <w:spacing w:after="0" w:line="240" w:lineRule="auto"/>
+        <w:rPr>
+          <w:sz w:val="20"/>
+        </w:rPr>
+      </w:pPr>
+      <w:r>
+        <w:rPr>
+          <w:sz w:val="20"/>
+        </w:rPr>
+        <w:t>NOT RUSH PLAYTESTS when we know there are a ton of things that we are only partially finished implementing fixes.</w:t>
+      </w:r>
+    </w:p>
+    <w:p>
+      <w:pPr>
+        <w:rPr>
+          <w:sz w:val="20"/>
+        </w:rPr>
+      </w:pPr>
+      <w:r>
+        <w:rPr>
+          <w:sz w:val="20"/>
+        </w:rPr>
+        <w:br w:type="page"/>
+      </w:r>
+    </w:p>
+    <w:p>
+      <w:pPr>
+        <w:spacing w:after="0" w:line="240" w:lineRule="auto"/>
+        <w:rPr>
+          <w:sz w:val="20"/>
+        </w:rPr>
+      </w:pPr>
+      <w:r>
+        <w:rPr>
+          <w:b/>
+          <w:sz w:val="20"/>
+          <w:u w:val="single"/>
+        </w:rPr>
+        <w:lastRenderedPageBreak/>
+        <w:t xml:space="preserve">Test </w:t>
+      </w:r>
+      <w:r>
+        <w:rPr>
+          <w:b/>
+          <w:sz w:val="20"/>
+          <w:u w:val="single"/>
+        </w:rPr>
+        <w:t>5</w:t>
+      </w:r>
+      <w:r>
+        <w:rPr>
+          <w:sz w:val="20"/>
+        </w:rPr>
+        <w:t xml:space="preserve">, </w:t>
+      </w:r>
+      <w:r>
+        <w:rPr>
+          <w:sz w:val="20"/>
+        </w:rPr>
+        <w:t>10/</w:t>
+      </w:r>
+      <w:r>
+        <w:rPr>
+          <w:sz w:val="20"/>
+        </w:rPr>
+        <w:t>3</w:t>
+      </w:r>
+      <w:r>
+        <w:rPr>
+          <w:sz w:val="20"/>
+        </w:rPr>
+        <w:t>1</w:t>
+      </w:r>
+      <w:r>
+        <w:rPr>
+          <w:sz w:val="20"/>
+        </w:rPr>
+        <w:t xml:space="preserve">/15, </w:t>
+      </w:r>
+      <w:r>
+        <w:rPr>
+          <w:sz w:val="20"/>
+        </w:rPr>
+        <w:t>Mark Rowland</w:t>
+      </w:r>
+    </w:p>
+    <w:p>
+      <w:pPr>
+        <w:pStyle w:val="ListParagraph"/>
+        <w:numPr>
+          <w:ilvl w:val="0"/>
+          <w:numId w:val="11"/>
+        </w:numPr>
+        <w:spacing w:after="0" w:line="240" w:lineRule="auto"/>
+        <w:rPr>
+          <w:sz w:val="20"/>
+        </w:rPr>
+      </w:pPr>
+      <w:r>
+        <w:rPr>
+          <w:sz w:val="20"/>
+        </w:rPr>
+        <w:t>Mark immediately went to the “How to Play” screen first.</w:t>
+      </w:r>
+    </w:p>
+    <w:p>
+      <w:pPr>
+        <w:pStyle w:val="ListParagraph"/>
+        <w:numPr>
+          <w:ilvl w:val="0"/>
+          <w:numId w:val="11"/>
+        </w:numPr>
+        <w:spacing w:after="0" w:line="240" w:lineRule="auto"/>
+        <w:rPr>
+          <w:sz w:val="20"/>
+        </w:rPr>
+      </w:pPr>
+      <w:r>
+        <w:rPr>
+          <w:sz w:val="20"/>
+        </w:rPr>
+        <w:t xml:space="preserve">Checked out the flavor text for all of the abilities and powers on the “Power Select Screen” and noticed that some of them just have filler text. I need to remove it. </w:t>
+      </w:r>
+    </w:p>
+    <w:p>
+      <w:pPr>
+        <w:pStyle w:val="ListParagraph"/>
+        <w:numPr>
+          <w:ilvl w:val="0"/>
+          <w:numId w:val="11"/>
+        </w:numPr>
+        <w:spacing w:after="0" w:line="240" w:lineRule="auto"/>
+        <w:rPr>
+          <w:sz w:val="20"/>
+        </w:rPr>
+      </w:pPr>
+      <w:r>
+        <w:rPr>
+          <w:sz w:val="20"/>
+        </w:rPr>
+        <w:t>Mark only picked one scroll (dragon) before going into the level, not any more than that.</w:t>
+      </w:r>
+    </w:p>
+    <w:p>
+      <w:pPr>
+        <w:pStyle w:val="ListParagraph"/>
+        <w:numPr>
+          <w:ilvl w:val="0"/>
+          <w:numId w:val="11"/>
+        </w:numPr>
+        <w:spacing w:after="0" w:line="240" w:lineRule="auto"/>
+        <w:rPr>
+          <w:sz w:val="20"/>
+        </w:rPr>
+      </w:pPr>
+      <w:r>
+        <w:rPr>
+          <w:sz w:val="20"/>
+        </w:rPr>
+        <w:t>He had a hard time jumping, especially on inclined surfaces. I think there might be a problem with the player collision checks returning the incorrect grounding distance.</w:t>
+      </w:r>
+    </w:p>
+    <w:p>
+      <w:pPr>
+        <w:pStyle w:val="ListParagraph"/>
+        <w:numPr>
+          <w:ilvl w:val="0"/>
+          <w:numId w:val="11"/>
+        </w:numPr>
+        <w:spacing w:after="0" w:line="240" w:lineRule="auto"/>
+        <w:rPr>
+          <w:sz w:val="20"/>
+        </w:rPr>
+      </w:pPr>
+      <w:r>
+        <w:rPr>
+          <w:sz w:val="20"/>
+        </w:rPr>
+        <w:t>When Mark attacks the enemies, he just clicks furiously, only doing the basic attack. He sometimes slashes short distances instead, so I’m thinking that it might be accidental.</w:t>
+      </w:r>
+    </w:p>
+    <w:p>
+      <w:pPr>
+        <w:pStyle w:val="ListParagraph"/>
+        <w:numPr>
+          <w:ilvl w:val="0"/>
+          <w:numId w:val="11"/>
+        </w:numPr>
+        <w:spacing w:after="0" w:line="240" w:lineRule="auto"/>
+        <w:rPr>
+          <w:sz w:val="20"/>
+        </w:rPr>
+      </w:pPr>
+      <w:r>
+        <w:rPr>
+          <w:sz w:val="20"/>
+        </w:rPr>
+        <w:t>He quickly discovered the scroll mechanic, but had a bit of a hard time completing it. After several tries, Mark was able to finish the scroll in time, however it currently doesn’t have an effect. I’m not worried that this was too hard to complete in time, because the Dragon scroll is supposed to be the most powerful scroll, and the hardest to use. Players would normally only get it after completing most of the game and getting more practice with the easier scrolls first.</w:t>
+      </w:r>
+    </w:p>
+    <w:p>
+      <w:pPr>
+        <w:pStyle w:val="ListParagraph"/>
+        <w:numPr>
+          <w:ilvl w:val="0"/>
+          <w:numId w:val="11"/>
+        </w:numPr>
+        <w:spacing w:after="0" w:line="240" w:lineRule="auto"/>
+        <w:rPr>
+          <w:sz w:val="20"/>
+        </w:rPr>
+      </w:pPr>
+      <w:r>
+        <w:rPr>
+          <w:sz w:val="20"/>
+        </w:rPr>
+        <w:t xml:space="preserve">Mark is voicing that he doesn’t like how the scroll uses up energy even when you don’t complete it. I see how some people wouldn’t like this, but I’m going to wait until we have a more feature-complete game experience before changing this “detriment”. The reason being is because </w:t>
+      </w:r>
+      <w:r>
+        <w:rPr>
+          <w:sz w:val="20"/>
+        </w:rPr>
+        <w:t>I don’t want players to be able to continuously use the scroll without penalty for failure. To prevent this, the scroll eats up some energy when failed, but not nearly as much as is used on completion.</w:t>
+      </w:r>
+    </w:p>
+    <w:p>
+      <w:pPr>
+        <w:pStyle w:val="ListParagraph"/>
+        <w:numPr>
+          <w:ilvl w:val="0"/>
+          <w:numId w:val="11"/>
+        </w:numPr>
+        <w:spacing w:after="0" w:line="240" w:lineRule="auto"/>
+        <w:rPr>
+          <w:sz w:val="20"/>
+        </w:rPr>
+      </w:pPr>
+      <w:r>
+        <w:rPr>
+          <w:sz w:val="20"/>
+        </w:rPr>
+        <w:t>“For the scrolls, I think it would help if you showed the path that you need to go for the points. That, or put numbers on the points so players will know what order to go in.” I actually tried removing the path points since the previous playtest since a few people were saying that it covered up the art on the scrolls. Apparently this wasn’t the best course of action. However, I’m planning on changing the art for our scrolls so that they’re an animation that fills in the image as the player hits the points. This way, I can keep the path points showing players where to go and then delete them as the art is filled in so nothing is covered.</w:t>
+      </w:r>
+    </w:p>
+    <w:p>
+      <w:pPr>
+        <w:pStyle w:val="ListParagraph"/>
+        <w:numPr>
+          <w:ilvl w:val="0"/>
+          <w:numId w:val="11"/>
+        </w:numPr>
+        <w:spacing w:after="0" w:line="240" w:lineRule="auto"/>
+        <w:rPr>
+          <w:sz w:val="20"/>
+        </w:rPr>
+      </w:pPr>
+      <w:r>
+        <w:rPr>
+          <w:sz w:val="20"/>
+        </w:rPr>
+        <w:t>Mark never used the slash mechanic on purpose to move, only jumps. I’m unsure if he even knows the mechanic exists.</w:t>
+      </w:r>
+    </w:p>
+    <w:p>
+      <w:pPr>
+        <w:pStyle w:val="ListParagraph"/>
+        <w:numPr>
+          <w:ilvl w:val="0"/>
+          <w:numId w:val="11"/>
+        </w:numPr>
+        <w:spacing w:after="0" w:line="240" w:lineRule="auto"/>
+        <w:rPr>
+          <w:sz w:val="20"/>
+        </w:rPr>
+      </w:pPr>
+      <w:r>
+        <w:rPr>
+          <w:sz w:val="20"/>
+        </w:rPr>
+        <w:t>The player object can’t climb low stairs well, even with the capsule collider</w:t>
+      </w:r>
+      <w:r>
+        <w:rPr>
+          <w:sz w:val="20"/>
+        </w:rPr>
+        <w:t>. I’ll need to look into it and see what’s going on there.</w:t>
+      </w:r>
+    </w:p>
+    <w:p>
+      <w:pPr>
+        <w:pStyle w:val="ListParagraph"/>
+        <w:numPr>
+          <w:ilvl w:val="0"/>
+          <w:numId w:val="11"/>
+        </w:numPr>
+        <w:spacing w:after="0" w:line="240" w:lineRule="auto"/>
+        <w:rPr>
+          <w:sz w:val="20"/>
+        </w:rPr>
+      </w:pPr>
+      <w:r>
+        <w:rPr>
+          <w:sz w:val="20"/>
+        </w:rPr>
+        <w:t xml:space="preserve">When the timer ran out for the level, Mark was pushed to level 2 and something really weird happened to it. The player object became HUGE, couldn’t jump, and every time he attacked, it crashed the game. I have no clue what’s changed on this level, but I need to fix it. </w:t>
+      </w:r>
+    </w:p>
+    <w:p>
+      <w:pPr>
+        <w:pStyle w:val="ListParagraph"/>
+        <w:numPr>
+          <w:ilvl w:val="0"/>
+          <w:numId w:val="11"/>
+        </w:numPr>
+        <w:spacing w:after="0" w:line="240" w:lineRule="auto"/>
+        <w:rPr>
+          <w:sz w:val="20"/>
+        </w:rPr>
+      </w:pPr>
+      <w:r>
+        <w:rPr>
+          <w:sz w:val="20"/>
+        </w:rPr>
+        <w:t>Nolan pointed out that even while the scroll is active, the energy still depletes at the same rate on the HUD level as it does when gameplay is running. This is an error on my part, because the HUD level is in charge of depleting the energy, not the gameplay level, and the HUD level isn’t paused during scroll activation.</w:t>
+      </w:r>
+    </w:p>
+    <w:p>
+      <w:pPr>
+        <w:spacing w:after="0" w:line="240" w:lineRule="auto"/>
+        <w:rPr>
+          <w:sz w:val="20"/>
+        </w:rPr>
+      </w:pPr>
+    </w:p>
+    <w:p>
+      <w:pPr>
+        <w:spacing w:after="0" w:line="240" w:lineRule="auto"/>
+        <w:rPr>
+          <w:sz w:val="20"/>
+        </w:rPr>
+      </w:pPr>
+      <w:r>
+        <w:rPr>
+          <w:sz w:val="20"/>
+        </w:rPr>
+        <w:t>General Thoughts:</w:t>
+      </w:r>
+    </w:p>
+    <w:p>
+      <w:pPr>
+        <w:pStyle w:val="ListParagraph"/>
+        <w:numPr>
+          <w:ilvl w:val="0"/>
+          <w:numId w:val="12"/>
+        </w:numPr>
+        <w:spacing w:after="0" w:line="240" w:lineRule="auto"/>
+        <w:rPr>
+          <w:sz w:val="20"/>
+        </w:rPr>
+      </w:pPr>
+      <w:r>
+        <w:rPr>
+          <w:sz w:val="20"/>
+        </w:rPr>
+        <w:t>“This seems like it’s intended to be a fast-paced action game, which is awesome. I can really get behind that.”</w:t>
+      </w:r>
+    </w:p>
+    <w:p>
+      <w:pPr>
+        <w:pStyle w:val="ListParagraph"/>
+        <w:numPr>
+          <w:ilvl w:val="0"/>
+          <w:numId w:val="12"/>
+        </w:numPr>
+        <w:spacing w:after="0" w:line="240" w:lineRule="auto"/>
+        <w:rPr>
+          <w:sz w:val="20"/>
+        </w:rPr>
+      </w:pPr>
+      <w:r>
+        <w:rPr>
+          <w:sz w:val="20"/>
+        </w:rPr>
+        <w:t>“You guys should play the game STRIDER for references and mechanic ideas. It seems really similar to what you’re going for.” I’ll need to check that out. Hopefully I can try to capture some of the tone of the gameplay to improve ours.</w:t>
+      </w:r>
+    </w:p>
+    <w:p>
+      <w:pPr>
+        <w:pStyle w:val="ListParagraph"/>
+        <w:numPr>
+          <w:ilvl w:val="0"/>
+          <w:numId w:val="12"/>
+        </w:numPr>
+        <w:spacing w:after="0" w:line="240" w:lineRule="auto"/>
+        <w:rPr>
+          <w:sz w:val="20"/>
+        </w:rPr>
+      </w:pPr>
+      <w:r>
+        <w:rPr>
+          <w:sz w:val="20"/>
+        </w:rPr>
+        <w:t>“The scrolls are a nice change of pace, but they need some flashy stuff when completed. Maybe a sparkly particle effect or text so that the player knows they did well.” I actually did implement a flashy particle effect for the scrolls when completed. However, I had to cut it out of the prototype for presentation because there was an error with how the game space was paused. Whenever a scroll was completed, the gameplay would continue as normal while the flashy scroll animations would keep playing on top of it, obscuring what the scroll actually does.</w:t>
+      </w:r>
+    </w:p>
+    <w:p>
+      <w:pPr>
+        <w:pStyle w:val="ListParagraph"/>
+        <w:numPr>
+          <w:ilvl w:val="0"/>
+          <w:numId w:val="12"/>
+        </w:numPr>
+        <w:spacing w:after="0" w:line="240" w:lineRule="auto"/>
+        <w:rPr>
+          <w:sz w:val="20"/>
+        </w:rPr>
+      </w:pPr>
+      <w:r>
+        <w:rPr>
+          <w:sz w:val="20"/>
+        </w:rPr>
+        <w:t xml:space="preserve">“I didn’t know you could pick more than one scroll. You may want to point that out somewhere.” I had to tell Mark about this after he finished playing, even though he restarted the first level a couple of times </w:t>
+      </w:r>
+      <w:r>
+        <w:rPr>
+          <w:sz w:val="20"/>
+        </w:rPr>
+        <w:lastRenderedPageBreak/>
+        <w:t>with multiple scrolls loaded out. I feel like the problem was that he didn’t know he could switch the active scroll, not that he couldn’t have more than one loaded out.</w:t>
+      </w:r>
+    </w:p>
+    <w:p>
+      <w:pPr>
+        <w:spacing w:after="0" w:line="240" w:lineRule="auto"/>
+        <w:rPr>
+          <w:sz w:val="20"/>
+        </w:rPr>
+      </w:pPr>
+    </w:p>
+    <w:p>
+      <w:pPr>
+        <w:spacing w:after="0" w:line="240" w:lineRule="auto"/>
+        <w:rPr>
+          <w:sz w:val="20"/>
+        </w:rPr>
+      </w:pPr>
+      <w:r>
+        <w:rPr>
+          <w:sz w:val="20"/>
+        </w:rPr>
+        <w:t>Thoughts on Slash Mechanic:</w:t>
+      </w:r>
+    </w:p>
+    <w:p>
+      <w:pPr>
+        <w:pStyle w:val="ListParagraph"/>
+        <w:numPr>
+          <w:ilvl w:val="0"/>
+          <w:numId w:val="13"/>
+        </w:numPr>
+        <w:spacing w:after="0" w:line="240" w:lineRule="auto"/>
+        <w:rPr>
+          <w:sz w:val="20"/>
+        </w:rPr>
+      </w:pPr>
+      <w:r>
+        <w:rPr>
+          <w:sz w:val="20"/>
+        </w:rPr>
+        <w:t>I asked Mark if he even noticed the slash mechanic at all. – “No, I just thought the enemies were hitting me and shoving me over when I was near them.”</w:t>
+      </w:r>
+    </w:p>
+    <w:p>
+      <w:pPr>
+        <w:pStyle w:val="ListParagraph"/>
+        <w:numPr>
+          <w:ilvl w:val="0"/>
+          <w:numId w:val="13"/>
+        </w:numPr>
+        <w:spacing w:after="0" w:line="240" w:lineRule="auto"/>
+        <w:rPr>
+          <w:sz w:val="20"/>
+        </w:rPr>
+      </w:pPr>
+      <w:r>
+        <w:rPr>
+          <w:sz w:val="20"/>
+        </w:rPr>
+        <w:t>“I didn’t really read the ‘How to Play’ screen when I started, just skimmed it real fast.” – This might be the reason why he didn’t notice the mechanic at all.</w:t>
+      </w:r>
+    </w:p>
+    <w:p>
+      <w:pPr>
+        <w:spacing w:after="0" w:line="240" w:lineRule="auto"/>
+        <w:rPr>
+          <w:sz w:val="20"/>
+        </w:rPr>
+      </w:pPr>
+    </w:p>
+    <w:p>
+      <w:pPr>
+        <w:spacing w:after="0" w:line="240" w:lineRule="auto"/>
+        <w:rPr>
+          <w:sz w:val="20"/>
+        </w:rPr>
+      </w:pPr>
+      <w:r>
+        <w:rPr>
+          <w:sz w:val="20"/>
+        </w:rPr>
+        <w:t>Conclusions and Actions to Take:</w:t>
+      </w:r>
+    </w:p>
+    <w:p>
+      <w:pPr>
+        <w:pStyle w:val="ListParagraph"/>
+        <w:numPr>
+          <w:ilvl w:val="0"/>
+          <w:numId w:val="14"/>
+        </w:numPr>
+        <w:spacing w:after="0" w:line="240" w:lineRule="auto"/>
+        <w:rPr>
+          <w:sz w:val="20"/>
+        </w:rPr>
+      </w:pPr>
+      <w:r>
+        <w:rPr>
+          <w:sz w:val="20"/>
+        </w:rPr>
+        <w:t>Need to pause the HUD level while scrolls are active so that energy isn’t going down.</w:t>
+      </w:r>
+    </w:p>
+    <w:p>
+      <w:pPr>
+        <w:pStyle w:val="ListParagraph"/>
+        <w:numPr>
+          <w:ilvl w:val="0"/>
+          <w:numId w:val="14"/>
+        </w:numPr>
+        <w:spacing w:after="0" w:line="240" w:lineRule="auto"/>
+        <w:rPr>
+          <w:sz w:val="20"/>
+        </w:rPr>
+      </w:pPr>
+      <w:r>
+        <w:rPr>
+          <w:sz w:val="20"/>
+        </w:rPr>
+        <w:t>Need to go back and check player collision checking so that the player is grounded at the right times.</w:t>
+      </w:r>
+    </w:p>
+    <w:p>
+      <w:pPr>
+        <w:pStyle w:val="ListParagraph"/>
+        <w:numPr>
+          <w:ilvl w:val="0"/>
+          <w:numId w:val="14"/>
+        </w:numPr>
+        <w:spacing w:after="0" w:line="240" w:lineRule="auto"/>
+        <w:rPr>
+          <w:sz w:val="20"/>
+        </w:rPr>
+      </w:pPr>
+      <w:r>
+        <w:rPr>
+          <w:sz w:val="20"/>
+        </w:rPr>
+        <w:t>Check and see what’s going on with Level 2 having super huge player characters and game crashes.</w:t>
+      </w:r>
+    </w:p>
+    <w:p>
+      <w:pPr>
+        <w:pStyle w:val="ListParagraph"/>
+        <w:numPr>
+          <w:ilvl w:val="0"/>
+          <w:numId w:val="14"/>
+        </w:numPr>
+        <w:spacing w:after="0" w:line="240" w:lineRule="auto"/>
+        <w:rPr>
+          <w:sz w:val="20"/>
+        </w:rPr>
+      </w:pPr>
+      <w:r>
+        <w:rPr>
+          <w:sz w:val="20"/>
+        </w:rPr>
+        <w:t>Bring back the path points for the scrolls so players can know what direction to go, and make the completed points fill in the image.</w:t>
+      </w:r>
+    </w:p>
+    <w:p>
+      <w:pPr>
+        <w:pStyle w:val="ListParagraph"/>
+        <w:numPr>
+          <w:ilvl w:val="0"/>
+          <w:numId w:val="14"/>
+        </w:numPr>
+        <w:spacing w:after="0" w:line="240" w:lineRule="auto"/>
+        <w:rPr>
+          <w:sz w:val="20"/>
+        </w:rPr>
+      </w:pPr>
+      <w:r>
+        <w:rPr>
+          <w:sz w:val="20"/>
+        </w:rPr>
+        <w:t>Play STRIDER for reference material that might help out our gameplay.</w:t>
+      </w:r>
+    </w:p>
+    <w:p>
+      <w:pPr>
+        <w:rPr>
+          <w:sz w:val="20"/>
+        </w:rPr>
+      </w:pPr>
+      <w:r>
+        <w:rPr>
+          <w:sz w:val="20"/>
+        </w:rPr>
+        <w:br w:type="page"/>
+      </w:r>
+    </w:p>
+    <w:p>
+      <w:pPr>
+        <w:spacing w:after="0" w:line="240" w:lineRule="auto"/>
+        <w:rPr>
+          <w:sz w:val="20"/>
+        </w:rPr>
+      </w:pPr>
+      <w:r>
+        <w:rPr>
+          <w:b/>
+          <w:sz w:val="20"/>
+          <w:u w:val="single"/>
+        </w:rPr>
+        <w:lastRenderedPageBreak/>
+        <w:t xml:space="preserve">Test </w:t>
+      </w:r>
+      <w:r>
+        <w:rPr>
+          <w:b/>
+          <w:sz w:val="20"/>
+          <w:u w:val="single"/>
+        </w:rPr>
+        <w:t>6</w:t>
+      </w:r>
+      <w:r>
+        <w:rPr>
+          <w:sz w:val="20"/>
+        </w:rPr>
+        <w:t xml:space="preserve">, </w:t>
+      </w:r>
+      <w:r>
+        <w:rPr>
+          <w:sz w:val="20"/>
+        </w:rPr>
+        <w:t>11</w:t>
+      </w:r>
+      <w:r>
+        <w:rPr>
+          <w:sz w:val="20"/>
+        </w:rPr>
+        <w:t xml:space="preserve">/1/15, </w:t>
+      </w:r>
+      <w:r>
+        <w:rPr>
+          <w:sz w:val="20"/>
+        </w:rPr>
+        <w:t>Andrew Langley</w:t>
+      </w:r>
+    </w:p>
+    <w:p>
+      <w:pPr>
+        <w:pStyle w:val="ListParagraph"/>
+        <w:numPr>
+          <w:ilvl w:val="0"/>
+          <w:numId w:val="15"/>
+        </w:numPr>
+        <w:spacing w:after="0" w:line="240" w:lineRule="auto"/>
+        <w:rPr>
+          <w:sz w:val="20"/>
+        </w:rPr>
+      </w:pPr>
+      <w:r>
+        <w:rPr>
+          <w:sz w:val="20"/>
+        </w:rPr>
+        <w:t>Andrew looked through all of the menus before doing anything in the gameplay.</w:t>
+      </w:r>
+    </w:p>
+    <w:p>
+      <w:pPr>
+        <w:pStyle w:val="ListParagraph"/>
+        <w:numPr>
+          <w:ilvl w:val="0"/>
+          <w:numId w:val="15"/>
+        </w:numPr>
+        <w:spacing w:after="0" w:line="240" w:lineRule="auto"/>
+        <w:rPr>
+          <w:sz w:val="20"/>
+        </w:rPr>
+      </w:pPr>
+      <w:r>
+        <w:rPr>
+          <w:sz w:val="20"/>
+        </w:rPr>
+        <w:t>Picked 3 scrolls immediately in the power select screen. This might have just been on accident while seeing what each of the descriptions were.</w:t>
+      </w:r>
+    </w:p>
+    <w:p>
+      <w:pPr>
+        <w:pStyle w:val="ListParagraph"/>
+        <w:numPr>
+          <w:ilvl w:val="0"/>
+          <w:numId w:val="15"/>
+        </w:numPr>
+        <w:spacing w:after="0" w:line="240" w:lineRule="auto"/>
+        <w:rPr>
+          <w:sz w:val="20"/>
+        </w:rPr>
+      </w:pPr>
+      <w:r>
+        <w:rPr>
+          <w:sz w:val="20"/>
+        </w:rPr>
+        <w:t>Andrew looked at all of the power descriptions before going into the level.</w:t>
+      </w:r>
+    </w:p>
+    <w:p>
+      <w:pPr>
+        <w:pStyle w:val="ListParagraph"/>
+        <w:numPr>
+          <w:ilvl w:val="0"/>
+          <w:numId w:val="15"/>
+        </w:numPr>
+        <w:spacing w:after="0" w:line="240" w:lineRule="auto"/>
+        <w:rPr>
+          <w:sz w:val="20"/>
+        </w:rPr>
+      </w:pPr>
+      <w:r>
+        <w:rPr>
+          <w:sz w:val="20"/>
+        </w:rPr>
+        <w:t>Knew how to do the slash attack instantly, although this might be from furiously clicking on enemies. Either way, he learned fast.</w:t>
+      </w:r>
+    </w:p>
+    <w:p>
+      <w:pPr>
+        <w:pStyle w:val="ListParagraph"/>
+        <w:numPr>
+          <w:ilvl w:val="0"/>
+          <w:numId w:val="15"/>
+        </w:numPr>
+        <w:spacing w:after="0" w:line="240" w:lineRule="auto"/>
+        <w:rPr>
+          <w:sz w:val="20"/>
+        </w:rPr>
+      </w:pPr>
+      <w:r>
+        <w:rPr>
+          <w:sz w:val="20"/>
+        </w:rPr>
+        <w:t>“You can use the slash attack to jump? Awesome” This is the kind of feedback I love to hear.</w:t>
+      </w:r>
+    </w:p>
+    <w:p>
+      <w:pPr>
+        <w:pStyle w:val="ListParagraph"/>
+        <w:numPr>
+          <w:ilvl w:val="0"/>
+          <w:numId w:val="15"/>
+        </w:numPr>
+        <w:spacing w:after="0" w:line="240" w:lineRule="auto"/>
+        <w:rPr>
+          <w:sz w:val="20"/>
+        </w:rPr>
+      </w:pPr>
+      <w:r>
+        <w:rPr>
+          <w:sz w:val="20"/>
+        </w:rPr>
+        <w:t>Andrew asked if the dash move didn’t work when he tried pressing Q and E. I told him that it was removed since the slash was better. However, I forgot to remove the text from the “How to Play” screen, so I should do that after this test is over.</w:t>
+      </w:r>
+    </w:p>
+    <w:p>
+      <w:pPr>
+        <w:pStyle w:val="ListParagraph"/>
+        <w:numPr>
+          <w:ilvl w:val="0"/>
+          <w:numId w:val="15"/>
+        </w:numPr>
+        <w:spacing w:after="0" w:line="240" w:lineRule="auto"/>
+        <w:rPr>
+          <w:sz w:val="20"/>
+        </w:rPr>
+      </w:pPr>
+      <w:r>
+        <w:rPr>
+          <w:sz w:val="20"/>
+        </w:rPr>
+        <w:t>He seems to be using the slash mostly for just getting around and doing the basic click attack for damage. He does use the slash for some attacks though, so that’s promising.</w:t>
+      </w:r>
+    </w:p>
+    <w:p>
+      <w:pPr>
+        <w:pStyle w:val="ListParagraph"/>
+        <w:numPr>
+          <w:ilvl w:val="0"/>
+          <w:numId w:val="15"/>
+        </w:numPr>
+        <w:spacing w:after="0" w:line="240" w:lineRule="auto"/>
+        <w:rPr>
+          <w:sz w:val="20"/>
+        </w:rPr>
+      </w:pPr>
+      <w:r>
+        <w:rPr>
+          <w:sz w:val="20"/>
+        </w:rPr>
+        <w:t>Andrew used the scroll wheel and noticed that the scrolls in the upper right corner shifted, but he doesn’t seem to know that R-click activates them. He might have just missed the instruction in the “How to Play” screen.</w:t>
+      </w:r>
+    </w:p>
+    <w:p>
+      <w:pPr>
+        <w:pStyle w:val="ListParagraph"/>
+        <w:numPr>
+          <w:ilvl w:val="0"/>
+          <w:numId w:val="15"/>
+        </w:numPr>
+        <w:spacing w:after="0" w:line="240" w:lineRule="auto"/>
+        <w:rPr>
+          <w:sz w:val="20"/>
+        </w:rPr>
+      </w:pPr>
+      <w:r>
+        <w:rPr>
+          <w:sz w:val="20"/>
+        </w:rPr>
+        <w:t>“Is having a high amount of Energy a good thing?” Since Andrew isn’t using any of the energy on scrolls, it’s just sitting there in the HUD. I told him that it’s a good thing, but I didn’t specifically tell him what to do with it. I wanted to see if he could find out on his own.</w:t>
+      </w:r>
+    </w:p>
+    <w:p>
+      <w:pPr>
+        <w:pStyle w:val="ListParagraph"/>
+        <w:numPr>
+          <w:ilvl w:val="0"/>
+          <w:numId w:val="15"/>
+        </w:numPr>
+        <w:spacing w:after="0" w:line="240" w:lineRule="auto"/>
+        <w:rPr>
+          <w:sz w:val="20"/>
+        </w:rPr>
+      </w:pPr>
+      <w:r>
+        <w:rPr>
+          <w:sz w:val="20"/>
+        </w:rPr>
+        <w:t>“Does dashing reduce energy?” I told him that hitting enemies with attacks increases energy and that it goes down slowly over time.</w:t>
+      </w:r>
+    </w:p>
+    <w:p>
+      <w:pPr>
+        <w:pStyle w:val="ListParagraph"/>
+        <w:numPr>
+          <w:ilvl w:val="0"/>
+          <w:numId w:val="15"/>
+        </w:numPr>
+        <w:spacing w:after="0" w:line="240" w:lineRule="auto"/>
+        <w:rPr>
+          <w:sz w:val="20"/>
+        </w:rPr>
+      </w:pPr>
+      <w:r>
+        <w:rPr>
+          <w:sz w:val="20"/>
+        </w:rPr>
+        <w:t>I eventually told Andrew how to use the scrolls since he wasn’t able to figure it out on his own. However, the moment he activated it, he was able to figure out exactly what to do to get the scroll to work.</w:t>
+      </w:r>
+    </w:p>
+    <w:p>
+      <w:pPr>
+        <w:pStyle w:val="ListParagraph"/>
+        <w:numPr>
+          <w:ilvl w:val="0"/>
+          <w:numId w:val="15"/>
+        </w:numPr>
+        <w:spacing w:after="0" w:line="240" w:lineRule="auto"/>
+        <w:rPr>
+          <w:sz w:val="20"/>
+        </w:rPr>
+      </w:pPr>
+      <w:r>
+        <w:rPr>
+          <w:sz w:val="20"/>
+        </w:rPr>
+        <w:t xml:space="preserve">“I guess I just missed the R-click part in the instructions. I normally don’t hit that button when playing other classmates’ games, because sometimes it screws something up” Interesting reason why there was such a delay on figuring out scrolls, but </w:t>
+      </w:r>
+      <w:r>
+        <w:rPr>
+          <w:sz w:val="20"/>
+        </w:rPr>
+        <w:t>that makes me wonder what’s going on in other peoples’ games.</w:t>
+      </w:r>
+    </w:p>
+    <w:p>
+      <w:pPr>
+        <w:pStyle w:val="ListParagraph"/>
+        <w:numPr>
+          <w:ilvl w:val="0"/>
+          <w:numId w:val="15"/>
+        </w:numPr>
+        <w:spacing w:after="0" w:line="240" w:lineRule="auto"/>
+        <w:rPr>
+          <w:sz w:val="20"/>
+        </w:rPr>
+      </w:pPr>
+      <w:r>
+        <w:rPr>
+          <w:sz w:val="20"/>
+        </w:rPr>
+        <w:t>Andrew pointed out the glitch where he could fly by constantly slashing upward, so it’s good that he at least noticed it.</w:t>
+      </w:r>
+    </w:p>
+    <w:p>
+      <w:pPr>
+        <w:spacing w:after="0" w:line="240" w:lineRule="auto"/>
+        <w:rPr>
+          <w:sz w:val="20"/>
+        </w:rPr>
+      </w:pPr>
+    </w:p>
+    <w:p>
+      <w:pPr>
+        <w:spacing w:after="0" w:line="240" w:lineRule="auto"/>
+        <w:rPr>
+          <w:sz w:val="20"/>
+        </w:rPr>
+      </w:pPr>
+      <w:r>
+        <w:rPr>
+          <w:sz w:val="20"/>
+        </w:rPr>
+        <w:t xml:space="preserve">General Thoughts: </w:t>
+      </w:r>
+    </w:p>
+    <w:p>
+      <w:pPr>
+        <w:pStyle w:val="ListParagraph"/>
+        <w:numPr>
+          <w:ilvl w:val="0"/>
+          <w:numId w:val="17"/>
+        </w:numPr>
+        <w:spacing w:after="0" w:line="240" w:lineRule="auto"/>
+        <w:rPr>
+          <w:sz w:val="20"/>
+        </w:rPr>
+      </w:pPr>
+      <w:r>
+        <w:rPr>
+          <w:sz w:val="20"/>
+        </w:rPr>
+        <w:t>“I like how the game feels overall, especially the attack mechanic.”</w:t>
+      </w:r>
+    </w:p>
+    <w:p>
+      <w:pPr>
+        <w:pStyle w:val="ListParagraph"/>
+        <w:numPr>
+          <w:ilvl w:val="0"/>
+          <w:numId w:val="17"/>
+        </w:numPr>
+        <w:spacing w:after="0" w:line="240" w:lineRule="auto"/>
+        <w:rPr>
+          <w:sz w:val="20"/>
+        </w:rPr>
+      </w:pPr>
+      <w:r>
+        <w:rPr>
+          <w:sz w:val="20"/>
+        </w:rPr>
+        <w:t>“I got caught on the terrain a lot when moving and jumping, so you might want to look at that.”</w:t>
+      </w:r>
+    </w:p>
+    <w:p>
+      <w:pPr>
+        <w:pStyle w:val="ListParagraph"/>
+        <w:numPr>
+          <w:ilvl w:val="0"/>
+          <w:numId w:val="17"/>
+        </w:numPr>
+        <w:spacing w:after="0" w:line="240" w:lineRule="auto"/>
+        <w:rPr>
+          <w:sz w:val="20"/>
+        </w:rPr>
+      </w:pPr>
+      <w:r>
+        <w:rPr>
+          <w:sz w:val="20"/>
+        </w:rPr>
+        <w:t>“The slash movement sometimes felt a little weird, but I can’t quite put my finger on what exactly was wrong, but I overall enjoyed it.”</w:t>
+      </w:r>
+    </w:p>
+    <w:p>
+      <w:pPr>
+        <w:spacing w:after="0" w:line="240" w:lineRule="auto"/>
+        <w:rPr>
+          <w:sz w:val="20"/>
+        </w:rPr>
+      </w:pPr>
+    </w:p>
+    <w:p>
+      <w:pPr>
+        <w:spacing w:after="0" w:line="240" w:lineRule="auto"/>
+        <w:rPr>
+          <w:sz w:val="20"/>
+        </w:rPr>
+      </w:pPr>
+      <w:r>
+        <w:rPr>
+          <w:sz w:val="20"/>
+        </w:rPr>
+        <w:t>Thoughts on Slash Mechanic:</w:t>
+      </w:r>
+    </w:p>
+    <w:p>
+      <w:pPr>
+        <w:pStyle w:val="ListParagraph"/>
+        <w:numPr>
+          <w:ilvl w:val="0"/>
+          <w:numId w:val="16"/>
+        </w:numPr>
+        <w:spacing w:after="0" w:line="240" w:lineRule="auto"/>
+        <w:rPr>
+          <w:sz w:val="20"/>
+        </w:rPr>
+      </w:pPr>
+      <w:r>
+        <w:rPr>
+          <w:sz w:val="20"/>
+        </w:rPr>
+        <w:t>“I REALLY love slashing stuff in games like this, so that’s awesome!”</w:t>
+      </w:r>
+    </w:p>
+    <w:p>
+      <w:pPr>
+        <w:pStyle w:val="ListParagraph"/>
+        <w:numPr>
+          <w:ilvl w:val="0"/>
+          <w:numId w:val="16"/>
+        </w:numPr>
+        <w:spacing w:after="0" w:line="240" w:lineRule="auto"/>
+        <w:rPr>
+          <w:sz w:val="20"/>
+        </w:rPr>
+      </w:pPr>
+      <w:r>
+        <w:rPr>
+          <w:sz w:val="20"/>
+        </w:rPr>
+        <w:t>I asked if he preferred using the slash to damage enemies or would rather use the basic attack. “The slash was cooler. A lot cooler. I also like that you can move around with the slash too.”</w:t>
+      </w:r>
+    </w:p>
+    <w:p>
+      <w:pPr>
+        <w:pStyle w:val="ListParagraph"/>
+        <w:numPr>
+          <w:ilvl w:val="0"/>
+          <w:numId w:val="16"/>
+        </w:numPr>
+        <w:spacing w:after="0" w:line="240" w:lineRule="auto"/>
+        <w:rPr>
+          <w:sz w:val="20"/>
+        </w:rPr>
+      </w:pPr>
+      <w:r>
+        <w:rPr>
+          <w:sz w:val="20"/>
+        </w:rPr>
+        <w:t xml:space="preserve">Since he didn’t notice it before, I briefly opened up the game again and told Andrew about our new basic attack mechanic where you could just hold down the L-click and make slashing movements over enemies. Once he tried it out, I asked what his thoughts were on it. “This way of attacking is a lot better than just clicking on enemies.” </w:t>
+      </w:r>
+    </w:p>
+    <w:p>
+      <w:pPr>
+        <w:pStyle w:val="ListParagraph"/>
+        <w:numPr>
+          <w:ilvl w:val="0"/>
+          <w:numId w:val="13"/>
+        </w:numPr>
+        <w:spacing w:after="0" w:line="240" w:lineRule="auto"/>
+        <w:rPr>
+          <w:sz w:val="20"/>
+        </w:rPr>
+      </w:pPr>
+      <w:r>
+        <w:rPr>
+          <w:sz w:val="20"/>
+        </w:rPr>
+        <w:t>“I think it would be better if you made the damage of the mouse-over attack scale based on the length of the slash so players don’t just scribble around really quickly and make small slashes to kill enemies fast.”</w:t>
+      </w:r>
+      <w:r>
+        <w:rPr>
+          <w:sz w:val="20"/>
+        </w:rPr>
+        <w:t xml:space="preserve"> </w:t>
+      </w:r>
+    </w:p>
+    <w:p>
+      <w:pPr>
+        <w:spacing w:after="0" w:line="240" w:lineRule="auto"/>
+        <w:rPr>
+          <w:sz w:val="20"/>
+        </w:rPr>
+      </w:pPr>
+    </w:p>
+    <w:p>
+      <w:pPr>
+        <w:spacing w:after="0" w:line="240" w:lineRule="auto"/>
+        <w:rPr>
+          <w:sz w:val="20"/>
+        </w:rPr>
+      </w:pPr>
+      <w:r>
+        <w:rPr>
+          <w:sz w:val="20"/>
+        </w:rPr>
+        <w:t>Conclusions and Actions to Take:</w:t>
+      </w:r>
+    </w:p>
+    <w:p>
+      <w:pPr>
+        <w:pStyle w:val="ListParagraph"/>
+        <w:numPr>
+          <w:ilvl w:val="0"/>
+          <w:numId w:val="16"/>
+        </w:numPr>
+        <w:spacing w:after="0" w:line="240" w:lineRule="auto"/>
+        <w:rPr>
+          <w:sz w:val="20"/>
+        </w:rPr>
+      </w:pPr>
+      <w:r>
+        <w:rPr>
+          <w:sz w:val="20"/>
+        </w:rPr>
+        <w:t>Still need to mess with the slash movement so that it feels better. However, this playtest did make me feel a lot better about the mechanics overall.</w:t>
+      </w:r>
+    </w:p>
+    <w:p>
+      <w:pPr>
+        <w:pStyle w:val="ListParagraph"/>
+        <w:numPr>
+          <w:ilvl w:val="0"/>
+          <w:numId w:val="16"/>
+        </w:numPr>
+        <w:spacing w:after="0" w:line="240" w:lineRule="auto"/>
+        <w:rPr>
+          <w:sz w:val="20"/>
+        </w:rPr>
+      </w:pPr>
+      <w:r>
+        <w:rPr>
+          <w:sz w:val="20"/>
+        </w:rPr>
+        <w:t xml:space="preserve">Still need to fix the ability for players to fly using the slash mechanics, but that should be an easy fix now that I’ve reworked the player’s collision detection functionality. We can link the number of times players can slash in the air to </w:t>
+      </w:r>
+      <w:r>
+        <w:rPr>
+          <w:sz w:val="20"/>
+        </w:rPr>
+        <w:t>when they were last grounded or clinging to walls.</w:t>
       </w:r>
       <w:bookmarkStart w:id="0" w:name="_GoBack"/>
       <w:bookmarkEnd w:id="0"/>
@@ -2300,6 +3850,232 @@
     </w:lvl>
   </w:abstractNum>
   <w:abstractNum w:abstractNumId="1">
+    <w:nsid w:val="12D933B6"/>
+    <w:multiLevelType w:val="hybridMultilevel"/>
+    <w:tmpl w:val="16F64E72"/>
+    <w:lvl w:ilvl="0" w:tplc="04090001">
+      <w:start w:val="1"/>
+      <w:numFmt w:val="bullet"/>
+      <w:lvlText w:val=""/>
+      <w:lvlJc w:val="left"/>
+      <w:pPr>
+        <w:ind w:left="720" w:hanging="360"/>
+      </w:pPr>
+      <w:rPr>
+        <w:rFonts w:ascii="Symbol" w:hAnsi="Symbol" w:hint="default"/>
+      </w:rPr>
+    </w:lvl>
+    <w:lvl w:ilvl="1" w:tplc="04090003" w:tentative="1">
+      <w:start w:val="1"/>
+      <w:numFmt w:val="bullet"/>
+      <w:lvlText w:val="o"/>
+      <w:lvlJc w:val="left"/>
+      <w:pPr>
+        <w:ind w:left="1440" w:hanging="360"/>
+      </w:pPr>
+      <w:rPr>
+        <w:rFonts w:ascii="Courier New" w:hAnsi="Courier New" w:cs="Courier New" w:hint="default"/>
+      </w:rPr>
+    </w:lvl>
+    <w:lvl w:ilvl="2" w:tplc="04090005" w:tentative="1">
+      <w:start w:val="1"/>
+      <w:numFmt w:val="bullet"/>
+      <w:lvlText w:val=""/>
+      <w:lvlJc w:val="left"/>
+      <w:pPr>
+        <w:ind w:left="2160" w:hanging="360"/>
+      </w:pPr>
+      <w:rPr>
+        <w:rFonts w:ascii="Wingdings" w:hAnsi="Wingdings" w:hint="default"/>
+      </w:rPr>
+    </w:lvl>
+    <w:lvl w:ilvl="3" w:tplc="04090001" w:tentative="1">
+      <w:start w:val="1"/>
+      <w:numFmt w:val="bullet"/>
+      <w:lvlText w:val=""/>
+      <w:lvlJc w:val="left"/>
+      <w:pPr>
+        <w:ind w:left="2880" w:hanging="360"/>
+      </w:pPr>
+      <w:rPr>
+        <w:rFonts w:ascii="Symbol" w:hAnsi="Symbol" w:hint="default"/>
+      </w:rPr>
+    </w:lvl>
+    <w:lvl w:ilvl="4" w:tplc="04090003" w:tentative="1">
+      <w:start w:val="1"/>
+      <w:numFmt w:val="bullet"/>
+      <w:lvlText w:val="o"/>
+      <w:lvlJc w:val="left"/>
+      <w:pPr>
+        <w:ind w:left="3600" w:hanging="360"/>
+      </w:pPr>
+      <w:rPr>
+        <w:rFonts w:ascii="Courier New" w:hAnsi="Courier New" w:cs="Courier New" w:hint="default"/>
+      </w:rPr>
+    </w:lvl>
+    <w:lvl w:ilvl="5" w:tplc="04090005" w:tentative="1">
+      <w:start w:val="1"/>
+      <w:numFmt w:val="bullet"/>
+      <w:lvlText w:val=""/>
+      <w:lvlJc w:val="left"/>
+      <w:pPr>
+        <w:ind w:left="4320" w:hanging="360"/>
+      </w:pPr>
+      <w:rPr>
+        <w:rFonts w:ascii="Wingdings" w:hAnsi="Wingdings" w:hint="default"/>
+      </w:rPr>
+    </w:lvl>
+    <w:lvl w:ilvl="6" w:tplc="04090001" w:tentative="1">
+      <w:start w:val="1"/>
+      <w:numFmt w:val="bullet"/>
+      <w:lvlText w:val=""/>
+      <w:lvlJc w:val="left"/>
+      <w:pPr>
+        <w:ind w:left="5040" w:hanging="360"/>
+      </w:pPr>
+      <w:rPr>
+        <w:rFonts w:ascii="Symbol" w:hAnsi="Symbol" w:hint="default"/>
+      </w:rPr>
+    </w:lvl>
+    <w:lvl w:ilvl="7" w:tplc="04090003" w:tentative="1">
+      <w:start w:val="1"/>
+      <w:numFmt w:val="bullet"/>
+      <w:lvlText w:val="o"/>
+      <w:lvlJc w:val="left"/>
+      <w:pPr>
+        <w:ind w:left="5760" w:hanging="360"/>
+      </w:pPr>
+      <w:rPr>
+        <w:rFonts w:ascii="Courier New" w:hAnsi="Courier New" w:cs="Courier New" w:hint="default"/>
+      </w:rPr>
+    </w:lvl>
+    <w:lvl w:ilvl="8" w:tplc="04090005" w:tentative="1">
+      <w:start w:val="1"/>
+      <w:numFmt w:val="bullet"/>
+      <w:lvlText w:val=""/>
+      <w:lvlJc w:val="left"/>
+      <w:pPr>
+        <w:ind w:left="6480" w:hanging="360"/>
+      </w:pPr>
+      <w:rPr>
+        <w:rFonts w:ascii="Wingdings" w:hAnsi="Wingdings" w:hint="default"/>
+      </w:rPr>
+    </w:lvl>
+  </w:abstractNum>
+  <w:abstractNum w:abstractNumId="2">
+    <w:nsid w:val="18B50EC7"/>
+    <w:multiLevelType w:val="hybridMultilevel"/>
+    <w:tmpl w:val="5B8EF456"/>
+    <w:lvl w:ilvl="0" w:tplc="04090001">
+      <w:start w:val="1"/>
+      <w:numFmt w:val="bullet"/>
+      <w:lvlText w:val=""/>
+      <w:lvlJc w:val="left"/>
+      <w:pPr>
+        <w:ind w:left="720" w:hanging="360"/>
+      </w:pPr>
+      <w:rPr>
+        <w:rFonts w:ascii="Symbol" w:hAnsi="Symbol" w:hint="default"/>
+      </w:rPr>
+    </w:lvl>
+    <w:lvl w:ilvl="1" w:tplc="04090003" w:tentative="1">
+      <w:start w:val="1"/>
+      <w:numFmt w:val="bullet"/>
+      <w:lvlText w:val="o"/>
+      <w:lvlJc w:val="left"/>
+      <w:pPr>
+        <w:ind w:left="1440" w:hanging="360"/>
+      </w:pPr>
+      <w:rPr>
+        <w:rFonts w:ascii="Courier New" w:hAnsi="Courier New" w:cs="Courier New" w:hint="default"/>
+      </w:rPr>
+    </w:lvl>
+    <w:lvl w:ilvl="2" w:tplc="04090005" w:tentative="1">
+      <w:start w:val="1"/>
+      <w:numFmt w:val="bullet"/>
+      <w:lvlText w:val=""/>
+      <w:lvlJc w:val="left"/>
+      <w:pPr>
+        <w:ind w:left="2160" w:hanging="360"/>
+      </w:pPr>
+      <w:rPr>
+        <w:rFonts w:ascii="Wingdings" w:hAnsi="Wingdings" w:hint="default"/>
+      </w:rPr>
+    </w:lvl>
+    <w:lvl w:ilvl="3" w:tplc="04090001" w:tentative="1">
+      <w:start w:val="1"/>
+      <w:numFmt w:val="bullet"/>
+      <w:lvlText w:val=""/>
+      <w:lvlJc w:val="left"/>
+      <w:pPr>
+        <w:ind w:left="2880" w:hanging="360"/>
+      </w:pPr>
+      <w:rPr>
+        <w:rFonts w:ascii="Symbol" w:hAnsi="Symbol" w:hint="default"/>
+      </w:rPr>
+    </w:lvl>
+    <w:lvl w:ilvl="4" w:tplc="04090003" w:tentative="1">
+      <w:start w:val="1"/>
+      <w:numFmt w:val="bullet"/>
+      <w:lvlText w:val="o"/>
+      <w:lvlJc w:val="left"/>
+      <w:pPr>
+        <w:ind w:left="3600" w:hanging="360"/>
+      </w:pPr>
+      <w:rPr>
+        <w:rFonts w:ascii="Courier New" w:hAnsi="Courier New" w:cs="Courier New" w:hint="default"/>
+      </w:rPr>
+    </w:lvl>
+    <w:lvl w:ilvl="5" w:tplc="04090005" w:tentative="1">
+      <w:start w:val="1"/>
+      <w:numFmt w:val="bullet"/>
+      <w:lvlText w:val=""/>
+      <w:lvlJc w:val="left"/>
+      <w:pPr>
+        <w:ind w:left="4320" w:hanging="360"/>
+      </w:pPr>
+      <w:rPr>
+        <w:rFonts w:ascii="Wingdings" w:hAnsi="Wingdings" w:hint="default"/>
+      </w:rPr>
+    </w:lvl>
+    <w:lvl w:ilvl="6" w:tplc="04090001" w:tentative="1">
+      <w:start w:val="1"/>
+      <w:numFmt w:val="bullet"/>
+      <w:lvlText w:val=""/>
+      <w:lvlJc w:val="left"/>
+      <w:pPr>
+        <w:ind w:left="5040" w:hanging="360"/>
+      </w:pPr>
+      <w:rPr>
+        <w:rFonts w:ascii="Symbol" w:hAnsi="Symbol" w:hint="default"/>
+      </w:rPr>
+    </w:lvl>
+    <w:lvl w:ilvl="7" w:tplc="04090003" w:tentative="1">
+      <w:start w:val="1"/>
+      <w:numFmt w:val="bullet"/>
+      <w:lvlText w:val="o"/>
+      <w:lvlJc w:val="left"/>
+      <w:pPr>
+        <w:ind w:left="5760" w:hanging="360"/>
+      </w:pPr>
+      <w:rPr>
+        <w:rFonts w:ascii="Courier New" w:hAnsi="Courier New" w:cs="Courier New" w:hint="default"/>
+      </w:rPr>
+    </w:lvl>
+    <w:lvl w:ilvl="8" w:tplc="04090005" w:tentative="1">
+      <w:start w:val="1"/>
+      <w:numFmt w:val="bullet"/>
+      <w:lvlText w:val=""/>
+      <w:lvlJc w:val="left"/>
+      <w:pPr>
+        <w:ind w:left="6480" w:hanging="360"/>
+      </w:pPr>
+      <w:rPr>
+        <w:rFonts w:ascii="Wingdings" w:hAnsi="Wingdings" w:hint="default"/>
+      </w:rPr>
+    </w:lvl>
+  </w:abstractNum>
+  <w:abstractNum w:abstractNumId="3">
     <w:nsid w:val="1B083282"/>
     <w:multiLevelType w:val="hybridMultilevel"/>
     <w:tmpl w:val="DF58F254"/>
@@ -2412,7 +4188,7 @@
       </w:rPr>
     </w:lvl>
   </w:abstractNum>
-  <w:abstractNum w:abstractNumId="2">
+  <w:abstractNum w:abstractNumId="4">
     <w:nsid w:val="26110623"/>
     <w:multiLevelType w:val="hybridMultilevel"/>
     <w:tmpl w:val="5DE0AE86"/>
@@ -2525,7 +4301,7 @@
       </w:rPr>
     </w:lvl>
   </w:abstractNum>
-  <w:abstractNum w:abstractNumId="3">
+  <w:abstractNum w:abstractNumId="5">
     <w:nsid w:val="2733029F"/>
     <w:multiLevelType w:val="hybridMultilevel"/>
     <w:tmpl w:val="6A720B24"/>
@@ -2638,7 +4414,120 @@
       </w:rPr>
     </w:lvl>
   </w:abstractNum>
-  <w:abstractNum w:abstractNumId="4">
+  <w:abstractNum w:abstractNumId="6">
+    <w:nsid w:val="2ADB4B66"/>
+    <w:multiLevelType w:val="hybridMultilevel"/>
+    <w:tmpl w:val="B4E067EA"/>
+    <w:lvl w:ilvl="0" w:tplc="04090001">
+      <w:start w:val="1"/>
+      <w:numFmt w:val="bullet"/>
+      <w:lvlText w:val=""/>
+      <w:lvlJc w:val="left"/>
+      <w:pPr>
+        <w:ind w:left="720" w:hanging="360"/>
+      </w:pPr>
+      <w:rPr>
+        <w:rFonts w:ascii="Symbol" w:hAnsi="Symbol" w:hint="default"/>
+      </w:rPr>
+    </w:lvl>
+    <w:lvl w:ilvl="1" w:tplc="04090003" w:tentative="1">
+      <w:start w:val="1"/>
+      <w:numFmt w:val="bullet"/>
+      <w:lvlText w:val="o"/>
+      <w:lvlJc w:val="left"/>
+      <w:pPr>
+        <w:ind w:left="1440" w:hanging="360"/>
+      </w:pPr>
+      <w:rPr>
+        <w:rFonts w:ascii="Courier New" w:hAnsi="Courier New" w:cs="Courier New" w:hint="default"/>
+      </w:rPr>
+    </w:lvl>
+    <w:lvl w:ilvl="2" w:tplc="04090005" w:tentative="1">
+      <w:start w:val="1"/>
+      <w:numFmt w:val="bullet"/>
+      <w:lvlText w:val=""/>
+      <w:lvlJc w:val="left"/>
+      <w:pPr>
+        <w:ind w:left="2160" w:hanging="360"/>
+      </w:pPr>
+      <w:rPr>
+        <w:rFonts w:ascii="Wingdings" w:hAnsi="Wingdings" w:hint="default"/>
+      </w:rPr>
+    </w:lvl>
+    <w:lvl w:ilvl="3" w:tplc="04090001" w:tentative="1">
+      <w:start w:val="1"/>
+      <w:numFmt w:val="bullet"/>
+      <w:lvlText w:val=""/>
+      <w:lvlJc w:val="left"/>
+      <w:pPr>
+        <w:ind w:left="2880" w:hanging="360"/>
+      </w:pPr>
+      <w:rPr>
+        <w:rFonts w:ascii="Symbol" w:hAnsi="Symbol" w:hint="default"/>
+      </w:rPr>
+    </w:lvl>
+    <w:lvl w:ilvl="4" w:tplc="04090003" w:tentative="1">
+      <w:start w:val="1"/>
+      <w:numFmt w:val="bullet"/>
+      <w:lvlText w:val="o"/>
+      <w:lvlJc w:val="left"/>
+      <w:pPr>
+        <w:ind w:left="3600" w:hanging="360"/>
+      </w:pPr>
+      <w:rPr>
+        <w:rFonts w:ascii="Courier New" w:hAnsi="Courier New" w:cs="Courier New" w:hint="default"/>
+      </w:rPr>
+    </w:lvl>
+    <w:lvl w:ilvl="5" w:tplc="04090005" w:tentative="1">
+      <w:start w:val="1"/>
+      <w:numFmt w:val="bullet"/>
+      <w:lvlText w:val=""/>
+      <w:lvlJc w:val="left"/>
+      <w:pPr>
+        <w:ind w:left="4320" w:hanging="360"/>
+      </w:pPr>
+      <w:rPr>
+        <w:rFonts w:ascii="Wingdings" w:hAnsi="Wingdings" w:hint="default"/>
+      </w:rPr>
+    </w:lvl>
+    <w:lvl w:ilvl="6" w:tplc="04090001" w:tentative="1">
+      <w:start w:val="1"/>
+      <w:numFmt w:val="bullet"/>
+      <w:lvlText w:val=""/>
+      <w:lvlJc w:val="left"/>
+      <w:pPr>
+        <w:ind w:left="5040" w:hanging="360"/>
+      </w:pPr>
+      <w:rPr>
+        <w:rFonts w:ascii="Symbol" w:hAnsi="Symbol" w:hint="default"/>
+      </w:rPr>
+    </w:lvl>
+    <w:lvl w:ilvl="7" w:tplc="04090003" w:tentative="1">
+      <w:start w:val="1"/>
+      <w:numFmt w:val="bullet"/>
+      <w:lvlText w:val="o"/>
+      <w:lvlJc w:val="left"/>
+      <w:pPr>
+        <w:ind w:left="5760" w:hanging="360"/>
+      </w:pPr>
+      <w:rPr>
+        <w:rFonts w:ascii="Courier New" w:hAnsi="Courier New" w:cs="Courier New" w:hint="default"/>
+      </w:rPr>
+    </w:lvl>
+    <w:lvl w:ilvl="8" w:tplc="04090005" w:tentative="1">
+      <w:start w:val="1"/>
+      <w:numFmt w:val="bullet"/>
+      <w:lvlText w:val=""/>
+      <w:lvlJc w:val="left"/>
+      <w:pPr>
+        <w:ind w:left="6480" w:hanging="360"/>
+      </w:pPr>
+      <w:rPr>
+        <w:rFonts w:ascii="Wingdings" w:hAnsi="Wingdings" w:hint="default"/>
+      </w:rPr>
+    </w:lvl>
+  </w:abstractNum>
+  <w:abstractNum w:abstractNumId="7">
     <w:nsid w:val="39D84E28"/>
     <w:multiLevelType w:val="hybridMultilevel"/>
     <w:tmpl w:val="2A22AA8E"/>
@@ -2751,7 +4640,7 @@
       </w:rPr>
     </w:lvl>
   </w:abstractNum>
-  <w:abstractNum w:abstractNumId="5">
+  <w:abstractNum w:abstractNumId="8">
     <w:nsid w:val="3DAB7DFD"/>
     <w:multiLevelType w:val="hybridMultilevel"/>
     <w:tmpl w:val="289C349C"/>
@@ -2864,10 +4753,10 @@
       </w:rPr>
     </w:lvl>
   </w:abstractNum>
-  <w:abstractNum w:abstractNumId="6">
+  <w:abstractNum w:abstractNumId="9">
     <w:nsid w:val="478A48D4"/>
     <w:multiLevelType w:val="hybridMultilevel"/>
-    <w:tmpl w:val="5AE8CE46"/>
+    <w:tmpl w:val="ACF26A68"/>
     <w:lvl w:ilvl="0" w:tplc="04090001">
       <w:start w:val="1"/>
       <w:numFmt w:val="bullet"/>
@@ -2977,7 +4866,7 @@
       </w:rPr>
     </w:lvl>
   </w:abstractNum>
-  <w:abstractNum w:abstractNumId="7">
+  <w:abstractNum w:abstractNumId="10">
     <w:nsid w:val="563A49D4"/>
     <w:multiLevelType w:val="hybridMultilevel"/>
     <w:tmpl w:val="3EBC3D56"/>
@@ -3090,7 +4979,120 @@
       </w:rPr>
     </w:lvl>
   </w:abstractNum>
-  <w:abstractNum w:abstractNumId="8">
+  <w:abstractNum w:abstractNumId="11">
+    <w:nsid w:val="56EE2FD0"/>
+    <w:multiLevelType w:val="hybridMultilevel"/>
+    <w:tmpl w:val="05A4D3E8"/>
+    <w:lvl w:ilvl="0" w:tplc="04090001">
+      <w:start w:val="1"/>
+      <w:numFmt w:val="bullet"/>
+      <w:lvlText w:val=""/>
+      <w:lvlJc w:val="left"/>
+      <w:pPr>
+        <w:ind w:left="720" w:hanging="360"/>
+      </w:pPr>
+      <w:rPr>
+        <w:rFonts w:ascii="Symbol" w:hAnsi="Symbol" w:hint="default"/>
+      </w:rPr>
+    </w:lvl>
+    <w:lvl w:ilvl="1" w:tplc="04090003" w:tentative="1">
+      <w:start w:val="1"/>
+      <w:numFmt w:val="bullet"/>
+      <w:lvlText w:val="o"/>
+      <w:lvlJc w:val="left"/>
+      <w:pPr>
+        <w:ind w:left="1440" w:hanging="360"/>
+      </w:pPr>
+      <w:rPr>
+        <w:rFonts w:ascii="Courier New" w:hAnsi="Courier New" w:cs="Courier New" w:hint="default"/>
+      </w:rPr>
+    </w:lvl>
+    <w:lvl w:ilvl="2" w:tplc="04090005" w:tentative="1">
+      <w:start w:val="1"/>
+      <w:numFmt w:val="bullet"/>
+      <w:lvlText w:val=""/>
+      <w:lvlJc w:val="left"/>
+      <w:pPr>
+        <w:ind w:left="2160" w:hanging="360"/>
+      </w:pPr>
+      <w:rPr>
+        <w:rFonts w:ascii="Wingdings" w:hAnsi="Wingdings" w:hint="default"/>
+      </w:rPr>
+    </w:lvl>
+    <w:lvl w:ilvl="3" w:tplc="04090001" w:tentative="1">
+      <w:start w:val="1"/>
+      <w:numFmt w:val="bullet"/>
+      <w:lvlText w:val=""/>
+      <w:lvlJc w:val="left"/>
+      <w:pPr>
+        <w:ind w:left="2880" w:hanging="360"/>
+      </w:pPr>
+      <w:rPr>
+        <w:rFonts w:ascii="Symbol" w:hAnsi="Symbol" w:hint="default"/>
+      </w:rPr>
+    </w:lvl>
+    <w:lvl w:ilvl="4" w:tplc="04090003" w:tentative="1">
+      <w:start w:val="1"/>
+      <w:numFmt w:val="bullet"/>
+      <w:lvlText w:val="o"/>
+      <w:lvlJc w:val="left"/>
+      <w:pPr>
+        <w:ind w:left="3600" w:hanging="360"/>
+      </w:pPr>
+      <w:rPr>
+        <w:rFonts w:ascii="Courier New" w:hAnsi="Courier New" w:cs="Courier New" w:hint="default"/>
+      </w:rPr>
+    </w:lvl>
+    <w:lvl w:ilvl="5" w:tplc="04090005" w:tentative="1">
+      <w:start w:val="1"/>
+      <w:numFmt w:val="bullet"/>
+      <w:lvlText w:val=""/>
+      <w:lvlJc w:val="left"/>
+      <w:pPr>
+        <w:ind w:left="4320" w:hanging="360"/>
+      </w:pPr>
+      <w:rPr>
+        <w:rFonts w:ascii="Wingdings" w:hAnsi="Wingdings" w:hint="default"/>
+      </w:rPr>
+    </w:lvl>
+    <w:lvl w:ilvl="6" w:tplc="04090001" w:tentative="1">
+      <w:start w:val="1"/>
+      <w:numFmt w:val="bullet"/>
+      <w:lvlText w:val=""/>
+      <w:lvlJc w:val="left"/>
+      <w:pPr>
+        <w:ind w:left="5040" w:hanging="360"/>
+      </w:pPr>
+      <w:rPr>
+        <w:rFonts w:ascii="Symbol" w:hAnsi="Symbol" w:hint="default"/>
+      </w:rPr>
+    </w:lvl>
+    <w:lvl w:ilvl="7" w:tplc="04090003" w:tentative="1">
+      <w:start w:val="1"/>
+      <w:numFmt w:val="bullet"/>
+      <w:lvlText w:val="o"/>
+      <w:lvlJc w:val="left"/>
+      <w:pPr>
+        <w:ind w:left="5760" w:hanging="360"/>
+      </w:pPr>
+      <w:rPr>
+        <w:rFonts w:ascii="Courier New" w:hAnsi="Courier New" w:cs="Courier New" w:hint="default"/>
+      </w:rPr>
+    </w:lvl>
+    <w:lvl w:ilvl="8" w:tplc="04090005" w:tentative="1">
+      <w:start w:val="1"/>
+      <w:numFmt w:val="bullet"/>
+      <w:lvlText w:val=""/>
+      <w:lvlJc w:val="left"/>
+      <w:pPr>
+        <w:ind w:left="6480" w:hanging="360"/>
+      </w:pPr>
+      <w:rPr>
+        <w:rFonts w:ascii="Wingdings" w:hAnsi="Wingdings" w:hint="default"/>
+      </w:rPr>
+    </w:lvl>
+  </w:abstractNum>
+  <w:abstractNum w:abstractNumId="12">
     <w:nsid w:val="57134122"/>
     <w:multiLevelType w:val="hybridMultilevel"/>
     <w:tmpl w:val="DBA00E26"/>
@@ -3203,7 +5205,346 @@
       </w:rPr>
     </w:lvl>
   </w:abstractNum>
-  <w:abstractNum w:abstractNumId="9">
+  <w:abstractNum w:abstractNumId="13">
+    <w:nsid w:val="5C1C63FC"/>
+    <w:multiLevelType w:val="hybridMultilevel"/>
+    <w:tmpl w:val="1EDC3D76"/>
+    <w:lvl w:ilvl="0" w:tplc="04090001">
+      <w:start w:val="1"/>
+      <w:numFmt w:val="bullet"/>
+      <w:lvlText w:val=""/>
+      <w:lvlJc w:val="left"/>
+      <w:pPr>
+        <w:ind w:left="720" w:hanging="360"/>
+      </w:pPr>
+      <w:rPr>
+        <w:rFonts w:ascii="Symbol" w:hAnsi="Symbol" w:hint="default"/>
+      </w:rPr>
+    </w:lvl>
+    <w:lvl w:ilvl="1" w:tplc="04090003">
+      <w:start w:val="1"/>
+      <w:numFmt w:val="bullet"/>
+      <w:lvlText w:val="o"/>
+      <w:lvlJc w:val="left"/>
+      <w:pPr>
+        <w:ind w:left="1440" w:hanging="360"/>
+      </w:pPr>
+      <w:rPr>
+        <w:rFonts w:ascii="Courier New" w:hAnsi="Courier New" w:cs="Courier New" w:hint="default"/>
+      </w:rPr>
+    </w:lvl>
+    <w:lvl w:ilvl="2" w:tplc="04090005" w:tentative="1">
+      <w:start w:val="1"/>
+      <w:numFmt w:val="bullet"/>
+      <w:lvlText w:val=""/>
+      <w:lvlJc w:val="left"/>
+      <w:pPr>
+        <w:ind w:left="2160" w:hanging="360"/>
+      </w:pPr>
+      <w:rPr>
+        <w:rFonts w:ascii="Wingdings" w:hAnsi="Wingdings" w:hint="default"/>
+      </w:rPr>
+    </w:lvl>
+    <w:lvl w:ilvl="3" w:tplc="04090001" w:tentative="1">
+      <w:start w:val="1"/>
+      <w:numFmt w:val="bullet"/>
+      <w:lvlText w:val=""/>
+      <w:lvlJc w:val="left"/>
+      <w:pPr>
+        <w:ind w:left="2880" w:hanging="360"/>
+      </w:pPr>
+      <w:rPr>
+        <w:rFonts w:ascii="Symbol" w:hAnsi="Symbol" w:hint="default"/>
+      </w:rPr>
+    </w:lvl>
+    <w:lvl w:ilvl="4" w:tplc="04090003" w:tentative="1">
+      <w:start w:val="1"/>
+      <w:numFmt w:val="bullet"/>
+      <w:lvlText w:val="o"/>
+      <w:lvlJc w:val="left"/>
+      <w:pPr>
+        <w:ind w:left="3600" w:hanging="360"/>
+      </w:pPr>
+      <w:rPr>
+        <w:rFonts w:ascii="Courier New" w:hAnsi="Courier New" w:cs="Courier New" w:hint="default"/>
+      </w:rPr>
+    </w:lvl>
+    <w:lvl w:ilvl="5" w:tplc="04090005" w:tentative="1">
+      <w:start w:val="1"/>
+      <w:numFmt w:val="bullet"/>
+      <w:lvlText w:val=""/>
+      <w:lvlJc w:val="left"/>
+      <w:pPr>
+        <w:ind w:left="4320" w:hanging="360"/>
+      </w:pPr>
+      <w:rPr>
+        <w:rFonts w:ascii="Wingdings" w:hAnsi="Wingdings" w:hint="default"/>
+      </w:rPr>
+    </w:lvl>
+    <w:lvl w:ilvl="6" w:tplc="04090001" w:tentative="1">
+      <w:start w:val="1"/>
+      <w:numFmt w:val="bullet"/>
+      <w:lvlText w:val=""/>
+      <w:lvlJc w:val="left"/>
+      <w:pPr>
+        <w:ind w:left="5040" w:hanging="360"/>
+      </w:pPr>
+      <w:rPr>
+        <w:rFonts w:ascii="Symbol" w:hAnsi="Symbol" w:hint="default"/>
+      </w:rPr>
+    </w:lvl>
+    <w:lvl w:ilvl="7" w:tplc="04090003" w:tentative="1">
+      <w:start w:val="1"/>
+      <w:numFmt w:val="bullet"/>
+      <w:lvlText w:val="o"/>
+      <w:lvlJc w:val="left"/>
+      <w:pPr>
+        <w:ind w:left="5760" w:hanging="360"/>
+      </w:pPr>
+      <w:rPr>
+        <w:rFonts w:ascii="Courier New" w:hAnsi="Courier New" w:cs="Courier New" w:hint="default"/>
+      </w:rPr>
+    </w:lvl>
+    <w:lvl w:ilvl="8" w:tplc="04090005" w:tentative="1">
+      <w:start w:val="1"/>
+      <w:numFmt w:val="bullet"/>
+      <w:lvlText w:val=""/>
+      <w:lvlJc w:val="left"/>
+      <w:pPr>
+        <w:ind w:left="6480" w:hanging="360"/>
+      </w:pPr>
+      <w:rPr>
+        <w:rFonts w:ascii="Wingdings" w:hAnsi="Wingdings" w:hint="default"/>
+      </w:rPr>
+    </w:lvl>
+  </w:abstractNum>
+  <w:abstractNum w:abstractNumId="14">
+    <w:nsid w:val="60A13C7B"/>
+    <w:multiLevelType w:val="hybridMultilevel"/>
+    <w:tmpl w:val="F1BAF632"/>
+    <w:lvl w:ilvl="0" w:tplc="04090001">
+      <w:start w:val="1"/>
+      <w:numFmt w:val="bullet"/>
+      <w:lvlText w:val=""/>
+      <w:lvlJc w:val="left"/>
+      <w:pPr>
+        <w:ind w:left="720" w:hanging="360"/>
+      </w:pPr>
+      <w:rPr>
+        <w:rFonts w:ascii="Symbol" w:hAnsi="Symbol" w:hint="default"/>
+      </w:rPr>
+    </w:lvl>
+    <w:lvl w:ilvl="1" w:tplc="04090003" w:tentative="1">
+      <w:start w:val="1"/>
+      <w:numFmt w:val="bullet"/>
+      <w:lvlText w:val="o"/>
+      <w:lvlJc w:val="left"/>
+      <w:pPr>
+        <w:ind w:left="1440" w:hanging="360"/>
+      </w:pPr>
+      <w:rPr>
+        <w:rFonts w:ascii="Courier New" w:hAnsi="Courier New" w:cs="Courier New" w:hint="default"/>
+      </w:rPr>
+    </w:lvl>
+    <w:lvl w:ilvl="2" w:tplc="04090005" w:tentative="1">
+      <w:start w:val="1"/>
+      <w:numFmt w:val="bullet"/>
+      <w:lvlText w:val=""/>
+      <w:lvlJc w:val="left"/>
+      <w:pPr>
+        <w:ind w:left="2160" w:hanging="360"/>
+      </w:pPr>
+      <w:rPr>
+        <w:rFonts w:ascii="Wingdings" w:hAnsi="Wingdings" w:hint="default"/>
+      </w:rPr>
+    </w:lvl>
+    <w:lvl w:ilvl="3" w:tplc="04090001" w:tentative="1">
+      <w:start w:val="1"/>
+      <w:numFmt w:val="bullet"/>
+      <w:lvlText w:val=""/>
+      <w:lvlJc w:val="left"/>
+      <w:pPr>
+        <w:ind w:left="2880" w:hanging="360"/>
+      </w:pPr>
+      <w:rPr>
+        <w:rFonts w:ascii="Symbol" w:hAnsi="Symbol" w:hint="default"/>
+      </w:rPr>
+    </w:lvl>
+    <w:lvl w:ilvl="4" w:tplc="04090003" w:tentative="1">
+      <w:start w:val="1"/>
+      <w:numFmt w:val="bullet"/>
+      <w:lvlText w:val="o"/>
+      <w:lvlJc w:val="left"/>
+      <w:pPr>
+        <w:ind w:left="3600" w:hanging="360"/>
+      </w:pPr>
+      <w:rPr>
+        <w:rFonts w:ascii="Courier New" w:hAnsi="Courier New" w:cs="Courier New" w:hint="default"/>
+      </w:rPr>
+    </w:lvl>
+    <w:lvl w:ilvl="5" w:tplc="04090005" w:tentative="1">
+      <w:start w:val="1"/>
+      <w:numFmt w:val="bullet"/>
+      <w:lvlText w:val=""/>
+      <w:lvlJc w:val="left"/>
+      <w:pPr>
+        <w:ind w:left="4320" w:hanging="360"/>
+      </w:pPr>
+      <w:rPr>
+        <w:rFonts w:ascii="Wingdings" w:hAnsi="Wingdings" w:hint="default"/>
+      </w:rPr>
+    </w:lvl>
+    <w:lvl w:ilvl="6" w:tplc="04090001" w:tentative="1">
+      <w:start w:val="1"/>
+      <w:numFmt w:val="bullet"/>
+      <w:lvlText w:val=""/>
+      <w:lvlJc w:val="left"/>
+      <w:pPr>
+        <w:ind w:left="5040" w:hanging="360"/>
+      </w:pPr>
+      <w:rPr>
+        <w:rFonts w:ascii="Symbol" w:hAnsi="Symbol" w:hint="default"/>
+      </w:rPr>
+    </w:lvl>
+    <w:lvl w:ilvl="7" w:tplc="04090003" w:tentative="1">
+      <w:start w:val="1"/>
+      <w:numFmt w:val="bullet"/>
+      <w:lvlText w:val="o"/>
+      <w:lvlJc w:val="left"/>
+      <w:pPr>
+        <w:ind w:left="5760" w:hanging="360"/>
+      </w:pPr>
+      <w:rPr>
+        <w:rFonts w:ascii="Courier New" w:hAnsi="Courier New" w:cs="Courier New" w:hint="default"/>
+      </w:rPr>
+    </w:lvl>
+    <w:lvl w:ilvl="8" w:tplc="04090005" w:tentative="1">
+      <w:start w:val="1"/>
+      <w:numFmt w:val="bullet"/>
+      <w:lvlText w:val=""/>
+      <w:lvlJc w:val="left"/>
+      <w:pPr>
+        <w:ind w:left="6480" w:hanging="360"/>
+      </w:pPr>
+      <w:rPr>
+        <w:rFonts w:ascii="Wingdings" w:hAnsi="Wingdings" w:hint="default"/>
+      </w:rPr>
+    </w:lvl>
+  </w:abstractNum>
+  <w:abstractNum w:abstractNumId="15">
+    <w:nsid w:val="6170597A"/>
+    <w:multiLevelType w:val="hybridMultilevel"/>
+    <w:tmpl w:val="D9947FA2"/>
+    <w:lvl w:ilvl="0" w:tplc="04090001">
+      <w:start w:val="1"/>
+      <w:numFmt w:val="bullet"/>
+      <w:lvlText w:val=""/>
+      <w:lvlJc w:val="left"/>
+      <w:pPr>
+        <w:ind w:left="720" w:hanging="360"/>
+      </w:pPr>
+      <w:rPr>
+        <w:rFonts w:ascii="Symbol" w:hAnsi="Symbol" w:hint="default"/>
+      </w:rPr>
+    </w:lvl>
+    <w:lvl w:ilvl="1" w:tplc="04090003" w:tentative="1">
+      <w:start w:val="1"/>
+      <w:numFmt w:val="bullet"/>
+      <w:lvlText w:val="o"/>
+      <w:lvlJc w:val="left"/>
+      <w:pPr>
+        <w:ind w:left="1440" w:hanging="360"/>
+      </w:pPr>
+      <w:rPr>
+        <w:rFonts w:ascii="Courier New" w:hAnsi="Courier New" w:cs="Courier New" w:hint="default"/>
+      </w:rPr>
+    </w:lvl>
+    <w:lvl w:ilvl="2" w:tplc="04090005" w:tentative="1">
+      <w:start w:val="1"/>
+      <w:numFmt w:val="bullet"/>
+      <w:lvlText w:val=""/>
+      <w:lvlJc w:val="left"/>
+      <w:pPr>
+        <w:ind w:left="2160" w:hanging="360"/>
+      </w:pPr>
+      <w:rPr>
+        <w:rFonts w:ascii="Wingdings" w:hAnsi="Wingdings" w:hint="default"/>
+      </w:rPr>
+    </w:lvl>
+    <w:lvl w:ilvl="3" w:tplc="04090001" w:tentative="1">
+      <w:start w:val="1"/>
+      <w:numFmt w:val="bullet"/>
+      <w:lvlText w:val=""/>
+      <w:lvlJc w:val="left"/>
+      <w:pPr>
+        <w:ind w:left="2880" w:hanging="360"/>
+      </w:pPr>
+      <w:rPr>
+        <w:rFonts w:ascii="Symbol" w:hAnsi="Symbol" w:hint="default"/>
+      </w:rPr>
+    </w:lvl>
+    <w:lvl w:ilvl="4" w:tplc="04090003" w:tentative="1">
+      <w:start w:val="1"/>
+      <w:numFmt w:val="bullet"/>
+      <w:lvlText w:val="o"/>
+      <w:lvlJc w:val="left"/>
+      <w:pPr>
+        <w:ind w:left="3600" w:hanging="360"/>
+      </w:pPr>
+      <w:rPr>
+        <w:rFonts w:ascii="Courier New" w:hAnsi="Courier New" w:cs="Courier New" w:hint="default"/>
+      </w:rPr>
+    </w:lvl>
+    <w:lvl w:ilvl="5" w:tplc="04090005" w:tentative="1">
+      <w:start w:val="1"/>
+      <w:numFmt w:val="bullet"/>
+      <w:lvlText w:val=""/>
+      <w:lvlJc w:val="left"/>
+      <w:pPr>
+        <w:ind w:left="4320" w:hanging="360"/>
+      </w:pPr>
+      <w:rPr>
+        <w:rFonts w:ascii="Wingdings" w:hAnsi="Wingdings" w:hint="default"/>
+      </w:rPr>
+    </w:lvl>
+    <w:lvl w:ilvl="6" w:tplc="04090001" w:tentative="1">
+      <w:start w:val="1"/>
+      <w:numFmt w:val="bullet"/>
+      <w:lvlText w:val=""/>
+      <w:lvlJc w:val="left"/>
+      <w:pPr>
+        <w:ind w:left="5040" w:hanging="360"/>
+      </w:pPr>
+      <w:rPr>
+        <w:rFonts w:ascii="Symbol" w:hAnsi="Symbol" w:hint="default"/>
+      </w:rPr>
+    </w:lvl>
+    <w:lvl w:ilvl="7" w:tplc="04090003" w:tentative="1">
+      <w:start w:val="1"/>
+      <w:numFmt w:val="bullet"/>
+      <w:lvlText w:val="o"/>
+      <w:lvlJc w:val="left"/>
+      <w:pPr>
+        <w:ind w:left="5760" w:hanging="360"/>
+      </w:pPr>
+      <w:rPr>
+        <w:rFonts w:ascii="Courier New" w:hAnsi="Courier New" w:cs="Courier New" w:hint="default"/>
+      </w:rPr>
+    </w:lvl>
+    <w:lvl w:ilvl="8" w:tplc="04090005" w:tentative="1">
+      <w:start w:val="1"/>
+      <w:numFmt w:val="bullet"/>
+      <w:lvlText w:val=""/>
+      <w:lvlJc w:val="left"/>
+      <w:pPr>
+        <w:ind w:left="6480" w:hanging="360"/>
+      </w:pPr>
+      <w:rPr>
+        <w:rFonts w:ascii="Wingdings" w:hAnsi="Wingdings" w:hint="default"/>
+      </w:rPr>
+    </w:lvl>
+  </w:abstractNum>
+  <w:abstractNum w:abstractNumId="16">
     <w:nsid w:val="7C27369D"/>
     <w:multiLevelType w:val="hybridMultilevel"/>
     <w:tmpl w:val="A4640FFC"/>
@@ -3317,34 +5658,55 @@
     </w:lvl>
   </w:abstractNum>
   <w:num w:numId="1">
-    <w:abstractNumId w:val="2"/>
+    <w:abstractNumId w:val="4"/>
   </w:num>
   <w:num w:numId="2">
-    <w:abstractNumId w:val="4"/>
+    <w:abstractNumId w:val="7"/>
   </w:num>
   <w:num w:numId="3">
     <w:abstractNumId w:val="0"/>
   </w:num>
   <w:num w:numId="4">
+    <w:abstractNumId w:val="8"/>
+  </w:num>
+  <w:num w:numId="5">
+    <w:abstractNumId w:val="12"/>
+  </w:num>
+  <w:num w:numId="6">
+    <w:abstractNumId w:val="10"/>
+  </w:num>
+  <w:num w:numId="7">
+    <w:abstractNumId w:val="16"/>
+  </w:num>
+  <w:num w:numId="8">
+    <w:abstractNumId w:val="3"/>
+  </w:num>
+  <w:num w:numId="9">
     <w:abstractNumId w:val="5"/>
   </w:num>
-  <w:num w:numId="5">
-    <w:abstractNumId w:val="8"/>
-  </w:num>
-  <w:num w:numId="6">
-    <w:abstractNumId w:val="7"/>
-  </w:num>
-  <w:num w:numId="7">
+  <w:num w:numId="10">
     <w:abstractNumId w:val="9"/>
   </w:num>
-  <w:num w:numId="8">
+  <w:num w:numId="11">
+    <w:abstractNumId w:val="6"/>
+  </w:num>
+  <w:num w:numId="12">
     <w:abstractNumId w:val="1"/>
   </w:num>
-  <w:num w:numId="9">
-    <w:abstractNumId w:val="3"/>
+  <w:num w:numId="13">
+    <w:abstractNumId w:val="11"/>
   </w:num>
-  <w:num w:numId="10">
-    <w:abstractNumId w:val="6"/>
+  <w:num w:numId="14">
+    <w:abstractNumId w:val="15"/>
+  </w:num>
+  <w:num w:numId="15">
+    <w:abstractNumId w:val="14"/>
+  </w:num>
+  <w:num w:numId="16">
+    <w:abstractNumId w:val="13"/>
+  </w:num>
+  <w:num w:numId="17">
+    <w:abstractNumId w:val="2"/>
   </w:num>
 </w:numbering>
 </file>
@@ -4044,4 +6406,16 @@
     </a:ext>
   </a:extLst>
 </a:theme>
+</file>
+
+<file path=customXml/item1.xml><?xml version="1.0" encoding="utf-8"?>
+<b:Sources xmlns:b="http://schemas.openxmlformats.org/officeDocument/2006/bibliography" xmlns="http://schemas.openxmlformats.org/officeDocument/2006/bibliography" SelectedStyle="\APASixthEditionOfficeOnline.xsl" StyleName="APA" Version="6"/>
+</file>
+
+<file path=customXml/itemProps1.xml><?xml version="1.0" encoding="utf-8"?>
+<ds:datastoreItem xmlns:ds="http://schemas.openxmlformats.org/officeDocument/2006/customXml" ds:itemID="{E80C544F-E61B-4ACC-B009-13C8E4D0C9E9}">
+  <ds:schemaRefs>
+    <ds:schemaRef ds:uri="http://schemas.openxmlformats.org/officeDocument/2006/bibliography"/>
+  </ds:schemaRefs>
+</ds:datastoreItem>
 </file>
</xml_diff>